<commit_message>
trying to fix test
</commit_message>
<xml_diff>
--- a/Tests/ViperCopyPastePlugin/WordDocs/AggressiveModeDoc.docx
+++ b/Tests/ViperCopyPastePlugin/WordDocs/AggressiveModeDoc.docx
@@ -114,79 +114,6 @@
           <w:vertAlign w:val="baseline"/>
         </w:rPr>
       </w:pPr>
-      <w:r>
-        <w:rPr>
-          <w:noProof/>
-          <w:lang w:val="en-US"/>
-        </w:rPr>
-        <w:drawing>
-          <wp:anchor distT="0" distB="0" distL="114300" distR="114300" simplePos="0" relativeHeight="251659264" behindDoc="0" locked="0" layoutInCell="1" allowOverlap="1" wp14:anchorId="036C6026" wp14:editId="70D1B8EC">
-            <wp:simplePos x="0" y="0"/>
-            <wp:positionH relativeFrom="column">
-              <wp:posOffset>4572000</wp:posOffset>
-            </wp:positionH>
-            <wp:positionV relativeFrom="paragraph">
-              <wp:posOffset>224790</wp:posOffset>
-            </wp:positionV>
-            <wp:extent cx="1146810" cy="1714500"/>
-            <wp:effectExtent l="0" t="0" r="0" b="12700"/>
-            <wp:wrapSquare wrapText="bothSides"/>
-            <wp:docPr id="3" name="Picture 3" descr="Macintosh HD:Applications:Microsoft Office 2011:Office:Media:Clipart: Business.localized:AA006219.png"/>
-            <wp:cNvGraphicFramePr>
-              <a:graphicFrameLocks xmlns:a="http://schemas.openxmlformats.org/drawingml/2006/main" noChangeAspect="1"/>
-            </wp:cNvGraphicFramePr>
-            <a:graphic xmlns:a="http://schemas.openxmlformats.org/drawingml/2006/main">
-              <a:graphicData uri="http://schemas.openxmlformats.org/drawingml/2006/picture">
-                <pic:pic xmlns:pic="http://schemas.openxmlformats.org/drawingml/2006/picture">
-                  <pic:nvPicPr>
-                    <pic:cNvPr id="0" name="Picture 2" descr="Macintosh HD:Applications:Microsoft Office 2011:Office:Media:Clipart: Business.localized:AA006219.png"/>
-                    <pic:cNvPicPr>
-                      <a:picLocks noChangeAspect="1" noChangeArrowheads="1"/>
-                    </pic:cNvPicPr>
-                  </pic:nvPicPr>
-                  <pic:blipFill>
-                    <a:blip r:embed="rId6">
-                      <a:extLst>
-                        <a:ext uri="{28A0092B-C50C-407E-A947-70E740481C1C}">
-                          <a14:useLocalDpi xmlns:a14="http://schemas.microsoft.com/office/drawing/2010/main" val="0"/>
-                        </a:ext>
-                      </a:extLst>
-                    </a:blip>
-                    <a:srcRect/>
-                    <a:stretch>
-                      <a:fillRect/>
-                    </a:stretch>
-                  </pic:blipFill>
-                  <pic:spPr bwMode="auto">
-                    <a:xfrm>
-                      <a:off x="0" y="0"/>
-                      <a:ext cx="1146810" cy="1714500"/>
-                    </a:xfrm>
-                    <a:prstGeom prst="rect">
-                      <a:avLst/>
-                    </a:prstGeom>
-                    <a:noFill/>
-                    <a:ln>
-                      <a:noFill/>
-                    </a:ln>
-                    <a:extLst>
-                      <a:ext uri="{FAA26D3D-D897-4be2-8F04-BA451C77F1D7}">
-                        <ma14:placeholderFlag xmlns:ma14="http://schemas.microsoft.com/office/mac/drawingml/2011/main"/>
-                      </a:ext>
-                    </a:extLst>
-                  </pic:spPr>
-                </pic:pic>
-              </a:graphicData>
-            </a:graphic>
-            <wp14:sizeRelH relativeFrom="page">
-              <wp14:pctWidth>0</wp14:pctWidth>
-            </wp14:sizeRelH>
-            <wp14:sizeRelV relativeFrom="page">
-              <wp14:pctHeight>0</wp14:pctHeight>
-            </wp14:sizeRelV>
-          </wp:anchor>
-        </w:drawing>
-      </w:r>
       <w:proofErr w:type="spellStart"/>
       <w:r>
         <w:rPr>
@@ -336,500 +263,318 @@
           <w:vertAlign w:val="baseline"/>
         </w:rPr>
         <w:t xml:space="preserve"> </w:t>
-      </w:r>
-      <w:proofErr w:type="spellStart"/>
-      <w:r>
-        <w:rPr>
-          <w:vertAlign w:val="baseline"/>
-        </w:rPr>
-        <w:t>aliquam</w:t>
-      </w:r>
-      <w:proofErr w:type="spellEnd"/>
-      <w:r>
-        <w:rPr>
-          <w:vertAlign w:val="baseline"/>
-        </w:rPr>
-        <w:t>.</w:t>
-      </w:r>
-      <w:proofErr w:type="gramEnd"/>
-      <w:r>
-        <w:rPr>
-          <w:vertAlign w:val="baseline"/>
-        </w:rPr>
-        <w:t xml:space="preserve"> </w:t>
-      </w:r>
-      <w:proofErr w:type="spellStart"/>
-      <w:proofErr w:type="gramStart"/>
-      <w:r>
-        <w:rPr>
-          <w:vertAlign w:val="baseline"/>
-        </w:rPr>
-        <w:t>Phasellus</w:t>
-      </w:r>
-      <w:proofErr w:type="spellEnd"/>
-      <w:r>
-        <w:rPr>
-          <w:vertAlign w:val="baseline"/>
-        </w:rPr>
-        <w:t xml:space="preserve"> </w:t>
-      </w:r>
-      <w:proofErr w:type="spellStart"/>
-      <w:r>
-        <w:rPr>
-          <w:vertAlign w:val="baseline"/>
-        </w:rPr>
-        <w:t>hendrerit</w:t>
-      </w:r>
-      <w:proofErr w:type="spellEnd"/>
-      <w:r>
-        <w:rPr>
-          <w:vertAlign w:val="baseline"/>
-        </w:rPr>
-        <w:t xml:space="preserve"> </w:t>
-      </w:r>
-      <w:proofErr w:type="spellStart"/>
-      <w:r>
-        <w:rPr>
-          <w:vertAlign w:val="baseline"/>
-        </w:rPr>
-        <w:t>laoreet</w:t>
-      </w:r>
-      <w:proofErr w:type="spellEnd"/>
-      <w:r>
-        <w:rPr>
-          <w:vertAlign w:val="baseline"/>
-        </w:rPr>
-        <w:t xml:space="preserve"> </w:t>
-      </w:r>
-      <w:proofErr w:type="spellStart"/>
-      <w:r>
-        <w:rPr>
-          <w:vertAlign w:val="baseline"/>
-        </w:rPr>
-        <w:t>gravida</w:t>
-      </w:r>
-      <w:proofErr w:type="spellEnd"/>
-      <w:r>
-        <w:rPr>
-          <w:vertAlign w:val="baseline"/>
-        </w:rPr>
-        <w:t>.</w:t>
-      </w:r>
-      <w:proofErr w:type="gramEnd"/>
-      <w:r>
-        <w:rPr>
-          <w:vertAlign w:val="baseline"/>
-        </w:rPr>
-        <w:t xml:space="preserve"> </w:t>
-      </w:r>
-      <w:proofErr w:type="spellStart"/>
-      <w:r>
-        <w:rPr>
-          <w:vertAlign w:val="baseline"/>
-        </w:rPr>
-        <w:t>Suspendisse</w:t>
-      </w:r>
-      <w:proofErr w:type="spellEnd"/>
-      <w:r>
-        <w:rPr>
-          <w:vertAlign w:val="baseline"/>
-        </w:rPr>
-        <w:t xml:space="preserve"> ac </w:t>
-      </w:r>
-      <w:proofErr w:type="spellStart"/>
-      <w:r>
-        <w:rPr>
-          <w:vertAlign w:val="baseline"/>
-        </w:rPr>
-        <w:t>lectus</w:t>
-      </w:r>
-      <w:proofErr w:type="spellEnd"/>
-      <w:r>
-        <w:rPr>
-          <w:vertAlign w:val="baseline"/>
-        </w:rPr>
-        <w:t xml:space="preserve"> sit </w:t>
-      </w:r>
-      <w:proofErr w:type="spellStart"/>
-      <w:r>
-        <w:rPr>
-          <w:vertAlign w:val="baseline"/>
-        </w:rPr>
-        <w:t>amet</w:t>
-      </w:r>
-      <w:proofErr w:type="spellEnd"/>
-      <w:r>
-        <w:rPr>
-          <w:vertAlign w:val="baseline"/>
-        </w:rPr>
-        <w:t xml:space="preserve"> </w:t>
-      </w:r>
-      <w:proofErr w:type="spellStart"/>
-      <w:r>
-        <w:rPr>
-          <w:vertAlign w:val="baseline"/>
-        </w:rPr>
-        <w:t>neque</w:t>
-      </w:r>
-      <w:proofErr w:type="spellEnd"/>
-      <w:r>
-        <w:rPr>
-          <w:vertAlign w:val="baseline"/>
-        </w:rPr>
-        <w:t xml:space="preserve"> </w:t>
-      </w:r>
-      <w:proofErr w:type="spellStart"/>
-      <w:r>
-        <w:rPr>
-          <w:vertAlign w:val="baseline"/>
-        </w:rPr>
-        <w:t>luctus</w:t>
-      </w:r>
-      <w:proofErr w:type="spellEnd"/>
-      <w:r>
-        <w:rPr>
-          <w:vertAlign w:val="baseline"/>
-        </w:rPr>
-        <w:t xml:space="preserve"> </w:t>
-      </w:r>
-      <w:proofErr w:type="spellStart"/>
-      <w:r>
-        <w:rPr>
-          <w:vertAlign w:val="baseline"/>
-        </w:rPr>
-        <w:t>blandit</w:t>
-      </w:r>
-      <w:proofErr w:type="spellEnd"/>
-      <w:r>
-        <w:rPr>
-          <w:vertAlign w:val="baseline"/>
-        </w:rPr>
-        <w:t xml:space="preserve"> </w:t>
-      </w:r>
-      <w:proofErr w:type="spellStart"/>
-      <w:r>
-        <w:rPr>
-          <w:vertAlign w:val="baseline"/>
-        </w:rPr>
-        <w:t>quis</w:t>
-      </w:r>
-      <w:proofErr w:type="spellEnd"/>
-      <w:r>
-        <w:rPr>
-          <w:vertAlign w:val="baseline"/>
-        </w:rPr>
-        <w:t xml:space="preserve"> </w:t>
-      </w:r>
-      <w:proofErr w:type="spellStart"/>
-      <w:r>
-        <w:rPr>
-          <w:vertAlign w:val="baseline"/>
-        </w:rPr>
-        <w:t>eget</w:t>
-      </w:r>
-      <w:proofErr w:type="spellEnd"/>
-      <w:r>
-        <w:rPr>
-          <w:vertAlign w:val="baseline"/>
-        </w:rPr>
-        <w:t xml:space="preserve"> quam. </w:t>
-      </w:r>
-      <w:proofErr w:type="gramStart"/>
-      <w:r>
-        <w:rPr>
-          <w:vertAlign w:val="baseline"/>
-        </w:rPr>
-        <w:t xml:space="preserve">Maecenas </w:t>
-      </w:r>
-      <w:proofErr w:type="spellStart"/>
-      <w:r>
-        <w:rPr>
-          <w:vertAlign w:val="baseline"/>
-        </w:rPr>
-        <w:t>maximus</w:t>
-      </w:r>
-      <w:proofErr w:type="spellEnd"/>
-      <w:r>
-        <w:rPr>
-          <w:vertAlign w:val="baseline"/>
-        </w:rPr>
-        <w:t xml:space="preserve"> </w:t>
-      </w:r>
-      <w:proofErr w:type="spellStart"/>
-      <w:r>
-        <w:rPr>
-          <w:vertAlign w:val="baseline"/>
-        </w:rPr>
-        <w:t>ullamcorper</w:t>
-      </w:r>
-      <w:proofErr w:type="spellEnd"/>
-      <w:r>
-        <w:rPr>
-          <w:vertAlign w:val="baseline"/>
-        </w:rPr>
-        <w:t xml:space="preserve"> </w:t>
-      </w:r>
-      <w:proofErr w:type="spellStart"/>
-      <w:r>
-        <w:rPr>
-          <w:vertAlign w:val="baseline"/>
-        </w:rPr>
-        <w:t>maximus</w:t>
-      </w:r>
-      <w:proofErr w:type="spellEnd"/>
-      <w:r>
-        <w:rPr>
-          <w:vertAlign w:val="baseline"/>
-        </w:rPr>
-        <w:t>.</w:t>
-      </w:r>
-      <w:proofErr w:type="gramEnd"/>
-      <w:r>
-        <w:rPr>
-          <w:vertAlign w:val="baseline"/>
-        </w:rPr>
-        <w:t xml:space="preserve"> </w:t>
-      </w:r>
-      <w:proofErr w:type="spellStart"/>
-      <w:r>
-        <w:rPr>
-          <w:vertAlign w:val="baseline"/>
-        </w:rPr>
-        <w:t>Nunc</w:t>
-      </w:r>
-      <w:proofErr w:type="spellEnd"/>
-      <w:r>
-        <w:rPr>
-          <w:vertAlign w:val="baseline"/>
-        </w:rPr>
-        <w:t xml:space="preserve"> </w:t>
-      </w:r>
-      <w:proofErr w:type="spellStart"/>
-      <w:proofErr w:type="gramStart"/>
-      <w:r>
-        <w:rPr>
-          <w:vertAlign w:val="baseline"/>
-        </w:rPr>
-        <w:t>eu</w:t>
-      </w:r>
-      <w:proofErr w:type="spellEnd"/>
-      <w:proofErr w:type="gramEnd"/>
-      <w:r>
-        <w:rPr>
-          <w:vertAlign w:val="baseline"/>
-        </w:rPr>
-        <w:t xml:space="preserve"> </w:t>
-      </w:r>
-      <w:proofErr w:type="spellStart"/>
-      <w:r>
-        <w:rPr>
-          <w:vertAlign w:val="baseline"/>
-        </w:rPr>
-        <w:t>tortor</w:t>
-      </w:r>
-      <w:proofErr w:type="spellEnd"/>
-      <w:r>
-        <w:rPr>
-          <w:vertAlign w:val="baseline"/>
-        </w:rPr>
-        <w:t xml:space="preserve"> </w:t>
-      </w:r>
-      <w:proofErr w:type="spellStart"/>
-      <w:r>
-        <w:rPr>
-          <w:vertAlign w:val="baseline"/>
-        </w:rPr>
-        <w:t>turpis</w:t>
-      </w:r>
-      <w:proofErr w:type="spellEnd"/>
-      <w:r>
-        <w:rPr>
-          <w:vertAlign w:val="baseline"/>
-        </w:rPr>
-        <w:t xml:space="preserve">. </w:t>
-      </w:r>
-      <w:proofErr w:type="spellStart"/>
-      <w:proofErr w:type="gramStart"/>
-      <w:r>
-        <w:rPr>
-          <w:vertAlign w:val="baseline"/>
-        </w:rPr>
-        <w:t>Nulla</w:t>
-      </w:r>
-      <w:proofErr w:type="spellEnd"/>
-      <w:r>
-        <w:rPr>
-          <w:vertAlign w:val="baseline"/>
-        </w:rPr>
-        <w:t xml:space="preserve"> </w:t>
-      </w:r>
-      <w:proofErr w:type="spellStart"/>
-      <w:r>
-        <w:rPr>
-          <w:vertAlign w:val="baseline"/>
-        </w:rPr>
-        <w:t>pharetra</w:t>
-      </w:r>
-      <w:proofErr w:type="spellEnd"/>
-      <w:r>
-        <w:rPr>
-          <w:vertAlign w:val="baseline"/>
-        </w:rPr>
-        <w:t xml:space="preserve"> </w:t>
-      </w:r>
-      <w:proofErr w:type="spellStart"/>
-      <w:r>
-        <w:rPr>
-          <w:vertAlign w:val="baseline"/>
-        </w:rPr>
-        <w:t>tristique</w:t>
-      </w:r>
-      <w:proofErr w:type="spellEnd"/>
-      <w:r>
-        <w:rPr>
-          <w:vertAlign w:val="baseline"/>
-        </w:rPr>
-        <w:t xml:space="preserve"> </w:t>
-      </w:r>
-      <w:proofErr w:type="spellStart"/>
-      <w:r>
-        <w:rPr>
-          <w:vertAlign w:val="baseline"/>
-        </w:rPr>
-        <w:t>gravida</w:t>
-      </w:r>
-      <w:proofErr w:type="spellEnd"/>
-      <w:r>
-        <w:rPr>
-          <w:vertAlign w:val="baseline"/>
-        </w:rPr>
-        <w:t>.</w:t>
-      </w:r>
-      <w:proofErr w:type="gramEnd"/>
-      <w:r>
-        <w:rPr>
-          <w:vertAlign w:val="baseline"/>
-        </w:rPr>
-        <w:t xml:space="preserve"> </w:t>
-      </w:r>
-      <w:proofErr w:type="spellStart"/>
-      <w:r>
-        <w:rPr>
-          <w:vertAlign w:val="baseline"/>
-        </w:rPr>
-        <w:t>Suspendisse</w:t>
-      </w:r>
-      <w:proofErr w:type="spellEnd"/>
-      <w:r>
-        <w:rPr>
-          <w:vertAlign w:val="baseline"/>
-        </w:rPr>
-        <w:t xml:space="preserve"> </w:t>
-      </w:r>
-      <w:proofErr w:type="spellStart"/>
-      <w:r>
-        <w:rPr>
-          <w:vertAlign w:val="baseline"/>
-        </w:rPr>
-        <w:t>imperdiet</w:t>
-      </w:r>
-      <w:proofErr w:type="spellEnd"/>
-      <w:r>
-        <w:rPr>
-          <w:vertAlign w:val="baseline"/>
-        </w:rPr>
-        <w:t xml:space="preserve"> quam </w:t>
-      </w:r>
-      <w:proofErr w:type="spellStart"/>
-      <w:r>
-        <w:rPr>
-          <w:vertAlign w:val="baseline"/>
-        </w:rPr>
-        <w:t>arcu</w:t>
-      </w:r>
-      <w:proofErr w:type="spellEnd"/>
-      <w:r>
-        <w:rPr>
-          <w:vertAlign w:val="baseline"/>
-        </w:rPr>
-        <w:t xml:space="preserve">, </w:t>
-      </w:r>
-      <w:proofErr w:type="spellStart"/>
-      <w:r>
-        <w:rPr>
-          <w:vertAlign w:val="baseline"/>
-        </w:rPr>
-        <w:t>quis</w:t>
-      </w:r>
-      <w:proofErr w:type="spellEnd"/>
-      <w:r>
-        <w:rPr>
-          <w:vertAlign w:val="baseline"/>
-        </w:rPr>
-        <w:t xml:space="preserve"> </w:t>
-      </w:r>
-      <w:proofErr w:type="spellStart"/>
-      <w:r>
-        <w:rPr>
-          <w:vertAlign w:val="baseline"/>
-        </w:rPr>
-        <w:t>interdum</w:t>
-      </w:r>
-      <w:proofErr w:type="spellEnd"/>
-      <w:r>
-        <w:rPr>
-          <w:vertAlign w:val="baseline"/>
-        </w:rPr>
-        <w:t xml:space="preserve"> </w:t>
-      </w:r>
-      <w:proofErr w:type="spellStart"/>
-      <w:r>
-        <w:rPr>
-          <w:vertAlign w:val="baseline"/>
-        </w:rPr>
-        <w:t>ipsum</w:t>
-      </w:r>
-      <w:proofErr w:type="spellEnd"/>
-      <w:r>
-        <w:rPr>
-          <w:vertAlign w:val="baseline"/>
-        </w:rPr>
-        <w:t xml:space="preserve"> </w:t>
-      </w:r>
-      <w:proofErr w:type="spellStart"/>
-      <w:r>
-        <w:rPr>
-          <w:vertAlign w:val="baseline"/>
-        </w:rPr>
-        <w:t>mattis</w:t>
-      </w:r>
-      <w:proofErr w:type="spellEnd"/>
-      <w:r>
-        <w:rPr>
-          <w:vertAlign w:val="baseline"/>
-        </w:rPr>
-        <w:t xml:space="preserve"> </w:t>
-      </w:r>
-      <w:proofErr w:type="gramStart"/>
-      <w:r>
-        <w:rPr>
-          <w:vertAlign w:val="baseline"/>
-        </w:rPr>
-        <w:t>no</w:t>
       </w:r>
       <w:bookmarkStart w:id="0" w:name="_GoBack"/>
       <w:bookmarkEnd w:id="0"/>
-      <w:r>
-        <w:rPr>
-          <w:vertAlign w:val="baseline"/>
-        </w:rPr>
-        <w:t>n</w:t>
+      <w:proofErr w:type="spellStart"/>
+      <w:r>
+        <w:rPr>
+          <w:vertAlign w:val="baseline"/>
+        </w:rPr>
+        <w:t>aliquam</w:t>
+      </w:r>
+      <w:proofErr w:type="spellEnd"/>
+      <w:r>
+        <w:rPr>
+          <w:vertAlign w:val="baseline"/>
+        </w:rPr>
+        <w:t>.</w:t>
       </w:r>
       <w:proofErr w:type="gramEnd"/>
       <w:r>
         <w:rPr>
           <w:vertAlign w:val="baseline"/>
         </w:rPr>
+        <w:t xml:space="preserve"> </w:t>
+      </w:r>
+      <w:proofErr w:type="spellStart"/>
+      <w:proofErr w:type="gramStart"/>
+      <w:r>
+        <w:rPr>
+          <w:vertAlign w:val="baseline"/>
+        </w:rPr>
+        <w:t>Phasellus</w:t>
+      </w:r>
+      <w:proofErr w:type="spellEnd"/>
+      <w:r>
+        <w:rPr>
+          <w:vertAlign w:val="baseline"/>
+        </w:rPr>
+        <w:t xml:space="preserve"> </w:t>
+      </w:r>
+      <w:proofErr w:type="spellStart"/>
+      <w:r>
+        <w:rPr>
+          <w:vertAlign w:val="baseline"/>
+        </w:rPr>
+        <w:t>hendrerit</w:t>
+      </w:r>
+      <w:proofErr w:type="spellEnd"/>
+      <w:r>
+        <w:rPr>
+          <w:vertAlign w:val="baseline"/>
+        </w:rPr>
+        <w:t xml:space="preserve"> </w:t>
+      </w:r>
+      <w:proofErr w:type="spellStart"/>
+      <w:r>
+        <w:rPr>
+          <w:vertAlign w:val="baseline"/>
+        </w:rPr>
+        <w:t>laoreet</w:t>
+      </w:r>
+      <w:proofErr w:type="spellEnd"/>
+      <w:r>
+        <w:rPr>
+          <w:vertAlign w:val="baseline"/>
+        </w:rPr>
+        <w:t xml:space="preserve"> </w:t>
+      </w:r>
+      <w:proofErr w:type="spellStart"/>
+      <w:r>
+        <w:rPr>
+          <w:vertAlign w:val="baseline"/>
+        </w:rPr>
+        <w:t>gravida</w:t>
+      </w:r>
+      <w:proofErr w:type="spellEnd"/>
+      <w:r>
+        <w:rPr>
+          <w:vertAlign w:val="baseline"/>
+        </w:rPr>
+        <w:t>.</w:t>
+      </w:r>
+      <w:proofErr w:type="gramEnd"/>
+      <w:r>
+        <w:rPr>
+          <w:vertAlign w:val="baseline"/>
+        </w:rPr>
+        <w:t xml:space="preserve"> </w:t>
+      </w:r>
+      <w:proofErr w:type="spellStart"/>
+      <w:r>
+        <w:rPr>
+          <w:vertAlign w:val="baseline"/>
+        </w:rPr>
+        <w:t>Suspendisse</w:t>
+      </w:r>
+      <w:proofErr w:type="spellEnd"/>
+      <w:r>
+        <w:rPr>
+          <w:vertAlign w:val="baseline"/>
+        </w:rPr>
+        <w:t xml:space="preserve"> ac </w:t>
+      </w:r>
+      <w:proofErr w:type="spellStart"/>
+      <w:r>
+        <w:rPr>
+          <w:vertAlign w:val="baseline"/>
+        </w:rPr>
+        <w:t>lectus</w:t>
+      </w:r>
+      <w:proofErr w:type="spellEnd"/>
+      <w:r>
+        <w:rPr>
+          <w:vertAlign w:val="baseline"/>
+        </w:rPr>
+        <w:t xml:space="preserve"> sit </w:t>
+      </w:r>
+      <w:proofErr w:type="spellStart"/>
+      <w:r>
+        <w:rPr>
+          <w:vertAlign w:val="baseline"/>
+        </w:rPr>
+        <w:t>amet</w:t>
+      </w:r>
+      <w:proofErr w:type="spellEnd"/>
+      <w:r>
+        <w:rPr>
+          <w:vertAlign w:val="baseline"/>
+        </w:rPr>
+        <w:t xml:space="preserve"> </w:t>
+      </w:r>
+      <w:proofErr w:type="spellStart"/>
+      <w:r>
+        <w:rPr>
+          <w:vertAlign w:val="baseline"/>
+        </w:rPr>
+        <w:t>neque</w:t>
+      </w:r>
+      <w:proofErr w:type="spellEnd"/>
+      <w:r>
+        <w:rPr>
+          <w:vertAlign w:val="baseline"/>
+        </w:rPr>
+        <w:t xml:space="preserve"> </w:t>
+      </w:r>
+      <w:proofErr w:type="spellStart"/>
+      <w:r>
+        <w:rPr>
+          <w:vertAlign w:val="baseline"/>
+        </w:rPr>
+        <w:t>luctus</w:t>
+      </w:r>
+      <w:proofErr w:type="spellEnd"/>
+      <w:r>
+        <w:rPr>
+          <w:vertAlign w:val="baseline"/>
+        </w:rPr>
+        <w:t xml:space="preserve"> </w:t>
+      </w:r>
+      <w:proofErr w:type="spellStart"/>
+      <w:r>
+        <w:rPr>
+          <w:vertAlign w:val="baseline"/>
+        </w:rPr>
+        <w:t>blandit</w:t>
+      </w:r>
+      <w:proofErr w:type="spellEnd"/>
+      <w:r>
+        <w:rPr>
+          <w:vertAlign w:val="baseline"/>
+        </w:rPr>
+        <w:t xml:space="preserve"> </w:t>
+      </w:r>
+      <w:proofErr w:type="spellStart"/>
+      <w:r>
+        <w:rPr>
+          <w:vertAlign w:val="baseline"/>
+        </w:rPr>
+        <w:t>quis</w:t>
+      </w:r>
+      <w:proofErr w:type="spellEnd"/>
+      <w:r>
+        <w:rPr>
+          <w:vertAlign w:val="baseline"/>
+        </w:rPr>
+        <w:t xml:space="preserve"> </w:t>
+      </w:r>
+      <w:proofErr w:type="spellStart"/>
+      <w:r>
+        <w:rPr>
+          <w:vertAlign w:val="baseline"/>
+        </w:rPr>
+        <w:t>eget</w:t>
+      </w:r>
+      <w:proofErr w:type="spellEnd"/>
+      <w:r>
+        <w:rPr>
+          <w:vertAlign w:val="baseline"/>
+        </w:rPr>
+        <w:t xml:space="preserve"> quam. </w:t>
+      </w:r>
+      <w:proofErr w:type="gramStart"/>
+      <w:r>
+        <w:rPr>
+          <w:vertAlign w:val="baseline"/>
+        </w:rPr>
+        <w:t xml:space="preserve">Maecenas </w:t>
+      </w:r>
+      <w:proofErr w:type="spellStart"/>
+      <w:r>
+        <w:rPr>
+          <w:vertAlign w:val="baseline"/>
+        </w:rPr>
+        <w:t>maximus</w:t>
+      </w:r>
+      <w:proofErr w:type="spellEnd"/>
+      <w:r>
+        <w:rPr>
+          <w:vertAlign w:val="baseline"/>
+        </w:rPr>
+        <w:t xml:space="preserve"> </w:t>
+      </w:r>
+      <w:proofErr w:type="spellStart"/>
+      <w:r>
+        <w:rPr>
+          <w:vertAlign w:val="baseline"/>
+        </w:rPr>
+        <w:t>ullamcorper</w:t>
+      </w:r>
+      <w:proofErr w:type="spellEnd"/>
+      <w:r>
+        <w:rPr>
+          <w:vertAlign w:val="baseline"/>
+        </w:rPr>
+        <w:t xml:space="preserve"> </w:t>
+      </w:r>
+      <w:proofErr w:type="spellStart"/>
+      <w:r>
+        <w:rPr>
+          <w:vertAlign w:val="baseline"/>
+        </w:rPr>
+        <w:t>maximus</w:t>
+      </w:r>
+      <w:proofErr w:type="spellEnd"/>
+      <w:r>
+        <w:rPr>
+          <w:vertAlign w:val="baseline"/>
+        </w:rPr>
+        <w:t>.</w:t>
+      </w:r>
+      <w:proofErr w:type="gramEnd"/>
+      <w:r>
+        <w:rPr>
+          <w:vertAlign w:val="baseline"/>
+        </w:rPr>
+        <w:t xml:space="preserve"> </w:t>
+      </w:r>
+      <w:proofErr w:type="spellStart"/>
+      <w:r>
+        <w:rPr>
+          <w:vertAlign w:val="baseline"/>
+        </w:rPr>
+        <w:t>Nunc</w:t>
+      </w:r>
+      <w:proofErr w:type="spellEnd"/>
+      <w:r>
+        <w:rPr>
+          <w:vertAlign w:val="baseline"/>
+        </w:rPr>
+        <w:t xml:space="preserve"> </w:t>
+      </w:r>
+      <w:proofErr w:type="spellStart"/>
+      <w:proofErr w:type="gramStart"/>
+      <w:r>
+        <w:rPr>
+          <w:vertAlign w:val="baseline"/>
+        </w:rPr>
+        <w:t>eu</w:t>
+      </w:r>
+      <w:proofErr w:type="spellEnd"/>
+      <w:proofErr w:type="gramEnd"/>
+      <w:r>
+        <w:rPr>
+          <w:vertAlign w:val="baseline"/>
+        </w:rPr>
+        <w:t xml:space="preserve"> </w:t>
+      </w:r>
+      <w:proofErr w:type="spellStart"/>
+      <w:r>
+        <w:rPr>
+          <w:vertAlign w:val="baseline"/>
+        </w:rPr>
+        <w:t>tortor</w:t>
+      </w:r>
+      <w:proofErr w:type="spellEnd"/>
+      <w:r>
+        <w:rPr>
+          <w:vertAlign w:val="baseline"/>
+        </w:rPr>
+        <w:t xml:space="preserve"> </w:t>
+      </w:r>
+      <w:proofErr w:type="spellStart"/>
+      <w:r>
+        <w:rPr>
+          <w:vertAlign w:val="baseline"/>
+        </w:rPr>
+        <w:t>turpis</w:t>
+      </w:r>
+      <w:proofErr w:type="spellEnd"/>
+      <w:r>
+        <w:rPr>
+          <w:vertAlign w:val="baseline"/>
+        </w:rPr>
         <w:t xml:space="preserve">. </w:t>
       </w:r>
       <w:proofErr w:type="spellStart"/>
@@ -838,6 +583,182 @@
         <w:rPr>
           <w:vertAlign w:val="baseline"/>
         </w:rPr>
+        <w:t>Nulla</w:t>
+      </w:r>
+      <w:proofErr w:type="spellEnd"/>
+      <w:r>
+        <w:rPr>
+          <w:vertAlign w:val="baseline"/>
+        </w:rPr>
+        <w:t xml:space="preserve"> </w:t>
+      </w:r>
+      <w:proofErr w:type="spellStart"/>
+      <w:r>
+        <w:rPr>
+          <w:vertAlign w:val="baseline"/>
+        </w:rPr>
+        <w:t>pharetra</w:t>
+      </w:r>
+      <w:proofErr w:type="spellEnd"/>
+      <w:r>
+        <w:rPr>
+          <w:vertAlign w:val="baseline"/>
+        </w:rPr>
+        <w:t xml:space="preserve"> </w:t>
+      </w:r>
+      <w:proofErr w:type="spellStart"/>
+      <w:r>
+        <w:rPr>
+          <w:vertAlign w:val="baseline"/>
+        </w:rPr>
+        <w:t>tristique</w:t>
+      </w:r>
+      <w:proofErr w:type="spellEnd"/>
+      <w:r>
+        <w:rPr>
+          <w:vertAlign w:val="baseline"/>
+        </w:rPr>
+        <w:t xml:space="preserve"> </w:t>
+      </w:r>
+      <w:proofErr w:type="spellStart"/>
+      <w:r>
+        <w:rPr>
+          <w:vertAlign w:val="baseline"/>
+        </w:rPr>
+        <w:t>gravida</w:t>
+      </w:r>
+      <w:proofErr w:type="spellEnd"/>
+      <w:r>
+        <w:rPr>
+          <w:vertAlign w:val="baseline"/>
+        </w:rPr>
+        <w:t>.</w:t>
+      </w:r>
+      <w:proofErr w:type="gramEnd"/>
+      <w:r>
+        <w:rPr>
+          <w:vertAlign w:val="baseline"/>
+        </w:rPr>
+        <w:t xml:space="preserve"> </w:t>
+      </w:r>
+      <w:proofErr w:type="spellStart"/>
+      <w:r>
+        <w:rPr>
+          <w:vertAlign w:val="baseline"/>
+        </w:rPr>
+        <w:t>Suspendisse</w:t>
+      </w:r>
+      <w:proofErr w:type="spellEnd"/>
+      <w:r>
+        <w:rPr>
+          <w:vertAlign w:val="baseline"/>
+        </w:rPr>
+        <w:t xml:space="preserve"> </w:t>
+      </w:r>
+      <w:proofErr w:type="spellStart"/>
+      <w:r>
+        <w:rPr>
+          <w:vertAlign w:val="baseline"/>
+        </w:rPr>
+        <w:t>imperdiet</w:t>
+      </w:r>
+      <w:proofErr w:type="spellEnd"/>
+      <w:r>
+        <w:rPr>
+          <w:vertAlign w:val="baseline"/>
+        </w:rPr>
+        <w:t xml:space="preserve"> quam </w:t>
+      </w:r>
+      <w:proofErr w:type="spellStart"/>
+      <w:r>
+        <w:rPr>
+          <w:vertAlign w:val="baseline"/>
+        </w:rPr>
+        <w:t>arcu</w:t>
+      </w:r>
+      <w:proofErr w:type="spellEnd"/>
+      <w:r>
+        <w:rPr>
+          <w:vertAlign w:val="baseline"/>
+        </w:rPr>
+        <w:t xml:space="preserve">, </w:t>
+      </w:r>
+      <w:proofErr w:type="spellStart"/>
+      <w:r>
+        <w:rPr>
+          <w:vertAlign w:val="baseline"/>
+        </w:rPr>
+        <w:t>quis</w:t>
+      </w:r>
+      <w:proofErr w:type="spellEnd"/>
+      <w:r>
+        <w:rPr>
+          <w:vertAlign w:val="baseline"/>
+        </w:rPr>
+        <w:t xml:space="preserve"> </w:t>
+      </w:r>
+      <w:proofErr w:type="spellStart"/>
+      <w:r>
+        <w:rPr>
+          <w:vertAlign w:val="baseline"/>
+        </w:rPr>
+        <w:t>interdum</w:t>
+      </w:r>
+      <w:proofErr w:type="spellEnd"/>
+      <w:r>
+        <w:rPr>
+          <w:vertAlign w:val="baseline"/>
+        </w:rPr>
+        <w:t xml:space="preserve"> </w:t>
+      </w:r>
+      <w:proofErr w:type="spellStart"/>
+      <w:r>
+        <w:rPr>
+          <w:vertAlign w:val="baseline"/>
+        </w:rPr>
+        <w:t>ipsum</w:t>
+      </w:r>
+      <w:proofErr w:type="spellEnd"/>
+      <w:r>
+        <w:rPr>
+          <w:vertAlign w:val="baseline"/>
+        </w:rPr>
+        <w:t xml:space="preserve"> </w:t>
+      </w:r>
+      <w:proofErr w:type="spellStart"/>
+      <w:r>
+        <w:rPr>
+          <w:vertAlign w:val="baseline"/>
+        </w:rPr>
+        <w:t>mattis</w:t>
+      </w:r>
+      <w:proofErr w:type="spellEnd"/>
+      <w:r>
+        <w:rPr>
+          <w:vertAlign w:val="baseline"/>
+        </w:rPr>
+        <w:t xml:space="preserve"> </w:t>
+      </w:r>
+      <w:proofErr w:type="gramStart"/>
+      <w:r>
+        <w:rPr>
+          <w:vertAlign w:val="baseline"/>
+        </w:rPr>
+        <w:t>non</w:t>
+      </w:r>
+      <w:proofErr w:type="gramEnd"/>
+      <w:r>
+        <w:rPr>
+          <w:vertAlign w:val="baseline"/>
+        </w:rPr>
+        <w:t xml:space="preserve">. </w:t>
+      </w:r>
+      <w:proofErr w:type="spellStart"/>
+      <w:proofErr w:type="gramStart"/>
+      <w:r>
+        <w:rPr>
+          <w:vertAlign w:val="baseline"/>
+        </w:rPr>
         <w:t>Fusce</w:t>
       </w:r>
       <w:proofErr w:type="spellEnd"/>
@@ -1141,7 +1062,13 @@
         <w:rPr>
           <w:vertAlign w:val="baseline"/>
         </w:rPr>
-        <w:t xml:space="preserve"> dictum.</w:t>
+        <w:t xml:space="preserve"> </w:t>
+      </w:r>
+      <w:r>
+        <w:rPr>
+          <w:vertAlign w:val="baseline"/>
+        </w:rPr>
+        <w:t>dictum.</w:t>
       </w:r>
       <w:proofErr w:type="gramEnd"/>
       <w:r>
@@ -3224,6 +3151,34 @@
       <w:lang w:val="en-AU" w:eastAsia="en-US"/>
     </w:rPr>
   </w:style>
+  <w:style w:type="paragraph" w:styleId="BalloonText">
+    <w:name w:val="Balloon Text"/>
+    <w:basedOn w:val="Normal"/>
+    <w:link w:val="BalloonTextChar"/>
+    <w:uiPriority w:val="99"/>
+    <w:semiHidden/>
+    <w:unhideWhenUsed/>
+    <w:rsid w:val="001142F9"/>
+    <w:rPr>
+      <w:rFonts w:ascii="Lucida Grande" w:hAnsi="Lucida Grande"/>
+      <w:sz w:val="18"/>
+      <w:szCs w:val="18"/>
+    </w:rPr>
+  </w:style>
+  <w:style w:type="character" w:customStyle="1" w:styleId="BalloonTextChar">
+    <w:name w:val="Balloon Text Char"/>
+    <w:basedOn w:val="DefaultParagraphFont"/>
+    <w:link w:val="BalloonText"/>
+    <w:uiPriority w:val="99"/>
+    <w:semiHidden/>
+    <w:rsid w:val="001142F9"/>
+    <w:rPr>
+      <w:rFonts w:ascii="Lucida Grande" w:eastAsiaTheme="minorHAnsi" w:hAnsi="Lucida Grande" w:cs="Times New Roman"/>
+      <w:sz w:val="18"/>
+      <w:szCs w:val="18"/>
+      <w:lang w:val="en-AU"/>
+    </w:rPr>
+  </w:style>
 </w:styles>
 </file>
 
@@ -3529,6 +3484,34 @@
       <w:szCs w:val="26"/>
       <w:vertAlign w:val="baseline"/>
       <w:lang w:val="en-AU" w:eastAsia="en-US"/>
+    </w:rPr>
+  </w:style>
+  <w:style w:type="paragraph" w:styleId="BalloonText">
+    <w:name w:val="Balloon Text"/>
+    <w:basedOn w:val="Normal"/>
+    <w:link w:val="BalloonTextChar"/>
+    <w:uiPriority w:val="99"/>
+    <w:semiHidden/>
+    <w:unhideWhenUsed/>
+    <w:rsid w:val="001142F9"/>
+    <w:rPr>
+      <w:rFonts w:ascii="Lucida Grande" w:hAnsi="Lucida Grande"/>
+      <w:sz w:val="18"/>
+      <w:szCs w:val="18"/>
+    </w:rPr>
+  </w:style>
+  <w:style w:type="character" w:customStyle="1" w:styleId="BalloonTextChar">
+    <w:name w:val="Balloon Text Char"/>
+    <w:basedOn w:val="DefaultParagraphFont"/>
+    <w:link w:val="BalloonText"/>
+    <w:uiPriority w:val="99"/>
+    <w:semiHidden/>
+    <w:rsid w:val="001142F9"/>
+    <w:rPr>
+      <w:rFonts w:ascii="Lucida Grande" w:eastAsiaTheme="minorHAnsi" w:hAnsi="Lucida Grande" w:cs="Times New Roman"/>
+      <w:sz w:val="18"/>
+      <w:szCs w:val="18"/>
+      <w:lang w:val="en-AU"/>
     </w:rPr>
   </w:style>
 </w:styles>

</xml_diff>

<commit_message>
Changing the aggressive mode tests
</commit_message>
<xml_diff>
--- a/Tests/ViperCopyPastePlugin/WordDocs/AggressiveModeDoc.docx
+++ b/Tests/ViperCopyPastePlugin/WordDocs/AggressiveModeDoc.docx
@@ -94,7 +94,20 @@
         <w:rPr>
           <w:vertAlign w:val="baseline"/>
         </w:rPr>
-        <w:t xml:space="preserve"> that has been justified.</w:t>
+        <w:t xml:space="preserve"> that has been </w:t>
+      </w:r>
+      <w:r>
+        <w:rPr>
+          <w:i/>
+          <w:vertAlign w:val="baseline"/>
+        </w:rPr>
+        <w:t>justified</w:t>
+      </w:r>
+      <w:r>
+        <w:rPr>
+          <w:vertAlign w:val="baseline"/>
+        </w:rPr>
+        <w:t>.</w:t>
       </w:r>
     </w:p>
     <w:p>
@@ -264,8 +277,6 @@
         </w:rPr>
         <w:t xml:space="preserve"> </w:t>
       </w:r>
-      <w:bookmarkStart w:id="0" w:name="_GoBack"/>
-      <w:bookmarkEnd w:id="0"/>
       <w:proofErr w:type="spellStart"/>
       <w:r>
         <w:rPr>
@@ -1062,13 +1073,7 @@
         <w:rPr>
           <w:vertAlign w:val="baseline"/>
         </w:rPr>
-        <w:t xml:space="preserve"> </w:t>
-      </w:r>
-      <w:r>
-        <w:rPr>
-          <w:vertAlign w:val="baseline"/>
-        </w:rPr>
-        <w:t>dictum.</w:t>
+        <w:t xml:space="preserve"> dictum.</w:t>
       </w:r>
       <w:proofErr w:type="gramEnd"/>
       <w:r>
@@ -1722,6 +1727,8 @@
         </w:rPr>
         <w:t>Asdadsasd</w:t>
       </w:r>
+      <w:bookmarkStart w:id="0" w:name="_GoBack"/>
+      <w:bookmarkEnd w:id="0"/>
       <w:proofErr w:type="spellEnd"/>
     </w:p>
     <w:p>
@@ -1826,11 +1833,13 @@
           <w:p>
             <w:pPr>
               <w:rPr>
+                <w:b/>
                 <w:vertAlign w:val="baseline"/>
               </w:rPr>
             </w:pPr>
             <w:r>
               <w:rPr>
+                <w:b/>
                 <w:vertAlign w:val="baseline"/>
               </w:rPr>
               <w:t>Cell 1</w:t>
@@ -1844,20 +1853,16 @@
           <w:p>
             <w:pPr>
               <w:rPr>
+                <w:i/>
                 <w:vertAlign w:val="baseline"/>
               </w:rPr>
             </w:pPr>
             <w:r>
               <w:rPr>
+                <w:i/>
                 <w:vertAlign w:val="baseline"/>
               </w:rPr>
-              <w:t xml:space="preserve">Cell </w:t>
-            </w:r>
-            <w:r>
-              <w:rPr>
-                <w:vertAlign w:val="baseline"/>
-              </w:rPr>
-              <w:t>2</w:t>
+              <w:t>Cell 2</w:t>
             </w:r>
           </w:p>
         </w:tc>

</xml_diff>